<commit_message>
Added labs that I forgot to upload
</commit_message>
<xml_diff>
--- a/homework/Homework1/homework1.docx
+++ b/homework/Homework1/homework1.docx
@@ -572,6 +572,62 @@
       <w:r>
         <w:t xml:space="preserve"> = 8 processes running.</w:t>
       </w:r>
+      <w:r>
+        <w:t xml:space="preserve"> </w:t>
+      </w:r>
+      <w:r>
+        <w:rPr>
+          <w:noProof/>
+        </w:rPr>
+        <w:drawing>
+          <wp:inline distT="0" distB="0" distL="0" distR="0" wp14:anchorId="0E455342" wp14:editId="5A14B087">
+            <wp:extent cx="3813709" cy="1910114"/>
+            <wp:effectExtent l="0" t="0" r="0" b="0"/>
+            <wp:docPr id="1" name="Picture 1" descr="../../../../Desktop/14852020404787.png"/>
+            <wp:cNvGraphicFramePr>
+              <a:graphicFrameLocks xmlns:a="http://schemas.openxmlformats.org/drawingml/2006/main" noChangeAspect="1"/>
+            </wp:cNvGraphicFramePr>
+            <a:graphic xmlns:a="http://schemas.openxmlformats.org/drawingml/2006/main">
+              <a:graphicData uri="http://schemas.openxmlformats.org/drawingml/2006/picture">
+                <pic:pic xmlns:pic="http://schemas.openxmlformats.org/drawingml/2006/picture">
+                  <pic:nvPicPr>
+                    <pic:cNvPr id="0" name="Picture 1" descr="../../../../Desktop/14852020404787.png"/>
+                    <pic:cNvPicPr>
+                      <a:picLocks noChangeAspect="1" noChangeArrowheads="1"/>
+                    </pic:cNvPicPr>
+                  </pic:nvPicPr>
+                  <pic:blipFill>
+                    <a:blip r:embed="rId5">
+                      <a:extLst>
+                        <a:ext uri="{28A0092B-C50C-407E-A947-70E740481C1C}">
+                          <a14:useLocalDpi xmlns:a14="http://schemas.microsoft.com/office/drawing/2010/main" val="0"/>
+                        </a:ext>
+                      </a:extLst>
+                    </a:blip>
+                    <a:srcRect/>
+                    <a:stretch>
+                      <a:fillRect/>
+                    </a:stretch>
+                  </pic:blipFill>
+                  <pic:spPr bwMode="auto">
+                    <a:xfrm>
+                      <a:off x="0" y="0"/>
+                      <a:ext cx="3875230" cy="1940927"/>
+                    </a:xfrm>
+                    <a:prstGeom prst="rect">
+                      <a:avLst/>
+                    </a:prstGeom>
+                    <a:noFill/>
+                    <a:ln>
+                      <a:noFill/>
+                    </a:ln>
+                  </pic:spPr>
+                </pic:pic>
+              </a:graphicData>
+            </a:graphic>
+          </wp:inline>
+        </w:drawing>
+      </w:r>
     </w:p>
     <w:p/>
     <w:p>
@@ -930,6 +986,8 @@
         </w:rPr>
         <w:t> </w:t>
       </w:r>
+      <w:bookmarkStart w:id="0" w:name="_GoBack"/>
+      <w:bookmarkEnd w:id="0"/>
     </w:p>
     <w:p>
       <w:pPr>
@@ -940,6 +998,45 @@
         <w:pBdr>
           <w:left w:val="single" w:sz="18" w:space="0" w:color="6CE26C"/>
         </w:pBdr>
+        <w:shd w:val="clear" w:color="auto" w:fill="FFFFFF"/>
+        <w:spacing w:beforeAutospacing="1" w:afterAutospacing="1" w:line="210" w:lineRule="atLeast"/>
+        <w:rPr>
+          <w:rFonts w:ascii="Consolas" w:eastAsia="Times New Roman" w:hAnsi="Consolas" w:cs="Times New Roman"/>
+          <w:color w:val="5C5C5C"/>
+          <w:sz w:val="18"/>
+          <w:szCs w:val="18"/>
+        </w:rPr>
+      </w:pPr>
+      <w:r>
+        <w:rPr>
+          <w:rFonts w:ascii="Consolas" w:eastAsia="Times New Roman" w:hAnsi="Consolas" w:cs="Times New Roman"/>
+          <w:color w:val="008200"/>
+          <w:sz w:val="18"/>
+          <w:szCs w:val="18"/>
+          <w:bdr w:val="none" w:sz="0" w:space="0" w:color="auto" w:frame="1"/>
+        </w:rPr>
+        <w:t>*   Child = 0 </w:t>
+      </w:r>
+      <w:r>
+        <w:rPr>
+          <w:rFonts w:ascii="Consolas" w:eastAsia="Times New Roman" w:hAnsi="Consolas" w:cs="Times New Roman"/>
+          <w:color w:val="000000"/>
+          <w:sz w:val="18"/>
+          <w:szCs w:val="18"/>
+          <w:bdr w:val="none" w:sz="0" w:space="0" w:color="auto" w:frame="1"/>
+        </w:rPr>
+        <w:t> </w:t>
+      </w:r>
+    </w:p>
+    <w:p>
+      <w:pPr>
+        <w:numPr>
+          <w:ilvl w:val="0"/>
+          <w:numId w:val="6"/>
+        </w:numPr>
+        <w:pBdr>
+          <w:left w:val="single" w:sz="18" w:space="0" w:color="6CE26C"/>
+        </w:pBdr>
         <w:shd w:val="clear" w:color="auto" w:fill="F8F8F8"/>
         <w:spacing w:beforeAutospacing="1" w:afterAutospacing="1" w:line="210" w:lineRule="atLeast"/>
         <w:rPr>
@@ -957,7 +1054,7 @@
           <w:szCs w:val="18"/>
           <w:bdr w:val="none" w:sz="0" w:space="0" w:color="auto" w:frame="1"/>
         </w:rPr>
-        <w:t>*</w:t>
+        <w:t>*   Parent = Anything but 0</w:t>
       </w:r>
       <w:r>
         <w:rPr>
@@ -996,84 +1093,7 @@
           <w:szCs w:val="18"/>
           <w:bdr w:val="none" w:sz="0" w:space="0" w:color="auto" w:frame="1"/>
         </w:rPr>
-        <w:t>*   Child = 0 </w:t>
-      </w:r>
-      <w:r>
-        <w:rPr>
-          <w:rFonts w:ascii="Consolas" w:eastAsia="Times New Roman" w:hAnsi="Consolas" w:cs="Times New Roman"/>
-          <w:color w:val="000000"/>
-          <w:sz w:val="18"/>
-          <w:szCs w:val="18"/>
-          <w:bdr w:val="none" w:sz="0" w:space="0" w:color="auto" w:frame="1"/>
-        </w:rPr>
-        <w:t> </w:t>
-      </w:r>
-    </w:p>
-    <w:p>
-      <w:pPr>
-        <w:numPr>
-          <w:ilvl w:val="0"/>
-          <w:numId w:val="6"/>
-        </w:numPr>
-        <w:pBdr>
-          <w:left w:val="single" w:sz="18" w:space="0" w:color="6CE26C"/>
-        </w:pBdr>
-        <w:shd w:val="clear" w:color="auto" w:fill="F8F8F8"/>
-        <w:spacing w:beforeAutospacing="1" w:afterAutospacing="1" w:line="210" w:lineRule="atLeast"/>
-        <w:rPr>
-          <w:rFonts w:ascii="Consolas" w:eastAsia="Times New Roman" w:hAnsi="Consolas" w:cs="Times New Roman"/>
-          <w:color w:val="5C5C5C"/>
-          <w:sz w:val="18"/>
-          <w:szCs w:val="18"/>
-        </w:rPr>
-      </w:pPr>
-      <w:r>
-        <w:rPr>
-          <w:rFonts w:ascii="Consolas" w:eastAsia="Times New Roman" w:hAnsi="Consolas" w:cs="Times New Roman"/>
-          <w:color w:val="008200"/>
-          <w:sz w:val="18"/>
-          <w:szCs w:val="18"/>
-          <w:bdr w:val="none" w:sz="0" w:space="0" w:color="auto" w:frame="1"/>
-        </w:rPr>
-        <w:t>*   Parent = Anything but 0</w:t>
-      </w:r>
-      <w:r>
-        <w:rPr>
-          <w:rFonts w:ascii="Consolas" w:eastAsia="Times New Roman" w:hAnsi="Consolas" w:cs="Times New Roman"/>
-          <w:color w:val="000000"/>
-          <w:sz w:val="18"/>
-          <w:szCs w:val="18"/>
-          <w:bdr w:val="none" w:sz="0" w:space="0" w:color="auto" w:frame="1"/>
-        </w:rPr>
-        <w:t> </w:t>
-      </w:r>
-    </w:p>
-    <w:p>
-      <w:pPr>
-        <w:numPr>
-          <w:ilvl w:val="0"/>
-          <w:numId w:val="6"/>
-        </w:numPr>
-        <w:pBdr>
-          <w:left w:val="single" w:sz="18" w:space="0" w:color="6CE26C"/>
-        </w:pBdr>
-        <w:shd w:val="clear" w:color="auto" w:fill="FFFFFF"/>
-        <w:spacing w:beforeAutospacing="1" w:afterAutospacing="1" w:line="210" w:lineRule="atLeast"/>
-        <w:rPr>
-          <w:rFonts w:ascii="Consolas" w:eastAsia="Times New Roman" w:hAnsi="Consolas" w:cs="Times New Roman"/>
-          <w:color w:val="5C5C5C"/>
-          <w:sz w:val="18"/>
-          <w:szCs w:val="18"/>
-        </w:rPr>
-      </w:pPr>
-      <w:r>
-        <w:rPr>
-          <w:rFonts w:ascii="Consolas" w:eastAsia="Times New Roman" w:hAnsi="Consolas" w:cs="Times New Roman"/>
-          <w:color w:val="008200"/>
-          <w:sz w:val="18"/>
-          <w:szCs w:val="18"/>
-          <w:bdr w:val="none" w:sz="0" w:space="0" w:color="auto" w:frame="1"/>
-        </w:rPr>
+        <w:lastRenderedPageBreak/>
         <w:t>*/</w:t>
       </w:r>
       <w:r>
@@ -1545,7 +1565,6 @@
           <w:szCs w:val="18"/>
           <w:bdr w:val="none" w:sz="0" w:space="0" w:color="auto" w:frame="1"/>
         </w:rPr>
-        <w:lastRenderedPageBreak/>
         <w:t>    </w:t>
       </w:r>
       <w:proofErr w:type="spellStart"/>
@@ -2115,7 +2134,27 @@
           <w:szCs w:val="18"/>
           <w:bdr w:val="none" w:sz="0" w:space="0" w:color="auto" w:frame="1"/>
         </w:rPr>
-        <w:t>);   </w:t>
+        <w:t>);</w:t>
+      </w:r>
+      <w:r>
+        <w:rPr>
+          <w:rFonts w:ascii="Consolas" w:eastAsia="Times New Roman" w:hAnsi="Consolas" w:cs="Times New Roman"/>
+          <w:color w:val="000000"/>
+          <w:sz w:val="18"/>
+          <w:szCs w:val="18"/>
+          <w:bdr w:val="none" w:sz="0" w:space="0" w:color="auto" w:frame="1"/>
+        </w:rPr>
+        <w:t xml:space="preserve"> // Fork again</w:t>
+      </w:r>
+      <w:r>
+        <w:rPr>
+          <w:rFonts w:ascii="Consolas" w:eastAsia="Times New Roman" w:hAnsi="Consolas" w:cs="Times New Roman"/>
+          <w:color w:val="000000"/>
+          <w:sz w:val="18"/>
+          <w:szCs w:val="18"/>
+          <w:bdr w:val="none" w:sz="0" w:space="0" w:color="auto" w:frame="1"/>
+        </w:rPr>
+        <w:t>   </w:t>
       </w:r>
     </w:p>
     <w:p>
@@ -2865,8 +2904,6 @@
           <w:rFonts w:ascii="Times New Roman" w:eastAsia="Times New Roman" w:hAnsi="Times New Roman" w:cs="Times New Roman"/>
         </w:rPr>
       </w:pPr>
-      <w:bookmarkStart w:id="0" w:name="_GoBack"/>
-      <w:bookmarkEnd w:id="0"/>
     </w:p>
     <w:p>
       <w:pPr>
@@ -6717,18 +6754,289 @@
           <w:szCs w:val="18"/>
           <w:bdr w:val="none" w:sz="0" w:space="0" w:color="auto" w:frame="1"/>
         </w:rPr>
-        <w:t>[?1034hbash-3.2$ p</w:t>
-      </w:r>
-      <w:r>
-        <w:rPr>
-          <w:rFonts w:ascii="Consolas" w:eastAsia="Times New Roman" w:hAnsi="Consolas" w:cs="Times New Roman"/>
-          <w:color w:val="000000"/>
-          <w:sz w:val="18"/>
-          <w:szCs w:val="18"/>
-          <w:bdr w:val="none" w:sz="0" w:space="0" w:color="auto" w:frame="1"/>
-        </w:rPr>
-        <w:t/>
-      </w:r>
+        <w:t>[?1034hbash-3.2$ p[</w:t>
+      </w:r>
+      <w:proofErr w:type="spellStart"/>
+      <w:r>
+        <w:rPr>
+          <w:rFonts w:ascii="Consolas" w:eastAsia="Times New Roman" w:hAnsi="Consolas" w:cs="Times New Roman"/>
+          <w:color w:val="000000"/>
+          <w:sz w:val="18"/>
+          <w:szCs w:val="18"/>
+          <w:bdr w:val="none" w:sz="0" w:space="0" w:color="auto" w:frame="1"/>
+        </w:rPr>
+        <w:t>Kls</w:t>
+      </w:r>
+      <w:proofErr w:type="spellEnd"/>
+      <w:r>
+        <w:rPr>
+          <w:rFonts w:ascii="Consolas" w:eastAsia="Times New Roman" w:hAnsi="Consolas" w:cs="Times New Roman"/>
+          <w:color w:val="000000"/>
+          <w:sz w:val="18"/>
+          <w:szCs w:val="18"/>
+          <w:bdr w:val="none" w:sz="0" w:space="0" w:color="auto" w:frame="1"/>
+        </w:rPr>
+        <w:t>  </w:t>
+      </w:r>
+    </w:p>
+    <w:p>
+      <w:pPr>
+        <w:numPr>
+          <w:ilvl w:val="0"/>
+          <w:numId w:val="12"/>
+        </w:numPr>
+        <w:pBdr>
+          <w:left w:val="single" w:sz="18" w:space="0" w:color="6CE26C"/>
+        </w:pBdr>
+        <w:shd w:val="clear" w:color="auto" w:fill="FFFFFF"/>
+        <w:spacing w:beforeAutospacing="1" w:afterAutospacing="1" w:line="210" w:lineRule="atLeast"/>
+        <w:rPr>
+          <w:rFonts w:ascii="Consolas" w:eastAsia="Times New Roman" w:hAnsi="Consolas" w:cs="Times New Roman"/>
+          <w:color w:val="5C5C5C"/>
+          <w:sz w:val="18"/>
+          <w:szCs w:val="18"/>
+        </w:rPr>
+      </w:pPr>
+      <w:r>
+        <w:rPr>
+          <w:rFonts w:ascii="Consolas" w:eastAsia="Times New Roman" w:hAnsi="Consolas" w:cs="Times New Roman"/>
+          <w:color w:val="000000"/>
+          <w:sz w:val="18"/>
+          <w:szCs w:val="18"/>
+          <w:bdr w:val="none" w:sz="0" w:space="0" w:color="auto" w:frame="1"/>
+        </w:rPr>
+        <w:t>2a.cpp      3b          [31mtest1[39;49m[0m       [31mtestProcess[39;49m[0m  </w:t>
+      </w:r>
+    </w:p>
+    <w:p>
+      <w:pPr>
+        <w:numPr>
+          <w:ilvl w:val="0"/>
+          <w:numId w:val="12"/>
+        </w:numPr>
+        <w:pBdr>
+          <w:left w:val="single" w:sz="18" w:space="0" w:color="6CE26C"/>
+        </w:pBdr>
+        <w:shd w:val="clear" w:color="auto" w:fill="F8F8F8"/>
+        <w:spacing w:beforeAutospacing="1" w:afterAutospacing="1" w:line="210" w:lineRule="atLeast"/>
+        <w:rPr>
+          <w:rFonts w:ascii="Consolas" w:eastAsia="Times New Roman" w:hAnsi="Consolas" w:cs="Times New Roman"/>
+          <w:color w:val="5C5C5C"/>
+          <w:sz w:val="18"/>
+          <w:szCs w:val="18"/>
+        </w:rPr>
+      </w:pPr>
+      <w:r>
+        <w:rPr>
+          <w:rFonts w:ascii="Consolas" w:eastAsia="Times New Roman" w:hAnsi="Consolas" w:cs="Times New Roman"/>
+          <w:color w:val="000000"/>
+          <w:sz w:val="18"/>
+          <w:szCs w:val="18"/>
+          <w:bdr w:val="none" w:sz="0" w:space="0" w:color="auto" w:frame="1"/>
+        </w:rPr>
+        <w:t>2b.cpp      [31ma.out[39;49m[0m       test1.cpp  </w:t>
+      </w:r>
+    </w:p>
+    <w:p>
+      <w:pPr>
+        <w:numPr>
+          <w:ilvl w:val="0"/>
+          <w:numId w:val="12"/>
+        </w:numPr>
+        <w:pBdr>
+          <w:left w:val="single" w:sz="18" w:space="0" w:color="6CE26C"/>
+        </w:pBdr>
+        <w:shd w:val="clear" w:color="auto" w:fill="FFFFFF"/>
+        <w:spacing w:beforeAutospacing="1" w:afterAutospacing="1" w:line="210" w:lineRule="atLeast"/>
+        <w:rPr>
+          <w:rFonts w:ascii="Consolas" w:eastAsia="Times New Roman" w:hAnsi="Consolas" w:cs="Times New Roman"/>
+          <w:color w:val="5C5C5C"/>
+          <w:sz w:val="18"/>
+          <w:szCs w:val="18"/>
+        </w:rPr>
+      </w:pPr>
+      <w:r>
+        <w:rPr>
+          <w:rFonts w:ascii="Consolas" w:eastAsia="Times New Roman" w:hAnsi="Consolas" w:cs="Times New Roman"/>
+          <w:color w:val="000000"/>
+          <w:sz w:val="18"/>
+          <w:szCs w:val="18"/>
+          <w:bdr w:val="none" w:sz="0" w:space="0" w:color="auto" w:frame="1"/>
+        </w:rPr>
+        <w:t>bash-3.2</w:t>
+      </w:r>
+      <w:proofErr w:type="gramStart"/>
+      <w:r>
+        <w:rPr>
+          <w:rFonts w:ascii="Consolas" w:eastAsia="Times New Roman" w:hAnsi="Consolas" w:cs="Times New Roman"/>
+          <w:color w:val="000000"/>
+          <w:sz w:val="18"/>
+          <w:szCs w:val="18"/>
+          <w:bdr w:val="none" w:sz="0" w:space="0" w:color="auto" w:frame="1"/>
+        </w:rPr>
+        <w:t>$ .</w:t>
+      </w:r>
+      <w:proofErr w:type="gramEnd"/>
+      <w:r>
+        <w:rPr>
+          <w:rFonts w:ascii="Consolas" w:eastAsia="Times New Roman" w:hAnsi="Consolas" w:cs="Times New Roman"/>
+          <w:color w:val="000000"/>
+          <w:sz w:val="18"/>
+          <w:szCs w:val="18"/>
+          <w:bdr w:val="none" w:sz="0" w:space="0" w:color="auto" w:frame="1"/>
+        </w:rPr>
+        <w:t>/test1 &amp;  </w:t>
+      </w:r>
+    </w:p>
+    <w:p>
+      <w:pPr>
+        <w:numPr>
+          <w:ilvl w:val="0"/>
+          <w:numId w:val="12"/>
+        </w:numPr>
+        <w:pBdr>
+          <w:left w:val="single" w:sz="18" w:space="0" w:color="6CE26C"/>
+        </w:pBdr>
+        <w:shd w:val="clear" w:color="auto" w:fill="F8F8F8"/>
+        <w:spacing w:beforeAutospacing="1" w:afterAutospacing="1" w:line="210" w:lineRule="atLeast"/>
+        <w:rPr>
+          <w:rFonts w:ascii="Consolas" w:eastAsia="Times New Roman" w:hAnsi="Consolas" w:cs="Times New Roman"/>
+          <w:color w:val="5C5C5C"/>
+          <w:sz w:val="18"/>
+          <w:szCs w:val="18"/>
+        </w:rPr>
+      </w:pPr>
+      <w:r>
+        <w:rPr>
+          <w:rFonts w:ascii="Consolas" w:eastAsia="Times New Roman" w:hAnsi="Consolas" w:cs="Times New Roman"/>
+          <w:color w:val="000000"/>
+          <w:sz w:val="18"/>
+          <w:szCs w:val="18"/>
+          <w:bdr w:val="none" w:sz="0" w:space="0" w:color="auto" w:frame="1"/>
+        </w:rPr>
+        <w:t>[1] 2327  </w:t>
+      </w:r>
+    </w:p>
+    <w:p>
+      <w:pPr>
+        <w:numPr>
+          <w:ilvl w:val="0"/>
+          <w:numId w:val="12"/>
+        </w:numPr>
+        <w:pBdr>
+          <w:left w:val="single" w:sz="18" w:space="0" w:color="6CE26C"/>
+        </w:pBdr>
+        <w:shd w:val="clear" w:color="auto" w:fill="FFFFFF"/>
+        <w:spacing w:beforeAutospacing="1" w:afterAutospacing="1" w:line="210" w:lineRule="atLeast"/>
+        <w:rPr>
+          <w:rFonts w:ascii="Consolas" w:eastAsia="Times New Roman" w:hAnsi="Consolas" w:cs="Times New Roman"/>
+          <w:color w:val="5C5C5C"/>
+          <w:sz w:val="18"/>
+          <w:szCs w:val="18"/>
+        </w:rPr>
+      </w:pPr>
+      <w:r>
+        <w:rPr>
+          <w:rFonts w:ascii="Consolas" w:eastAsia="Times New Roman" w:hAnsi="Consolas" w:cs="Times New Roman"/>
+          <w:color w:val="000000"/>
+          <w:sz w:val="18"/>
+          <w:szCs w:val="18"/>
+          <w:bdr w:val="none" w:sz="0" w:space="0" w:color="auto" w:frame="1"/>
+        </w:rPr>
+        <w:t>bash-3.2</w:t>
+      </w:r>
+      <w:proofErr w:type="gramStart"/>
+      <w:r>
+        <w:rPr>
+          <w:rFonts w:ascii="Consolas" w:eastAsia="Times New Roman" w:hAnsi="Consolas" w:cs="Times New Roman"/>
+          <w:color w:val="000000"/>
+          <w:sz w:val="18"/>
+          <w:szCs w:val="18"/>
+          <w:bdr w:val="none" w:sz="0" w:space="0" w:color="auto" w:frame="1"/>
+        </w:rPr>
+        <w:t>$ .</w:t>
+      </w:r>
+      <w:proofErr w:type="gramEnd"/>
+      <w:r>
+        <w:rPr>
+          <w:rFonts w:ascii="Consolas" w:eastAsia="Times New Roman" w:hAnsi="Consolas" w:cs="Times New Roman"/>
+          <w:color w:val="000000"/>
+          <w:sz w:val="18"/>
+          <w:szCs w:val="18"/>
+          <w:bdr w:val="none" w:sz="0" w:space="0" w:color="auto" w:frame="1"/>
+        </w:rPr>
+        <w:t>/</w:t>
+      </w:r>
+      <w:proofErr w:type="spellStart"/>
+      <w:r>
+        <w:rPr>
+          <w:rFonts w:ascii="Consolas" w:eastAsia="Times New Roman" w:hAnsi="Consolas" w:cs="Times New Roman"/>
+          <w:color w:val="000000"/>
+          <w:sz w:val="18"/>
+          <w:szCs w:val="18"/>
+          <w:bdr w:val="none" w:sz="0" w:space="0" w:color="auto" w:frame="1"/>
+        </w:rPr>
+        <w:t>testProcess</w:t>
+      </w:r>
+      <w:proofErr w:type="spellEnd"/>
+      <w:r>
+        <w:rPr>
+          <w:rFonts w:ascii="Consolas" w:eastAsia="Times New Roman" w:hAnsi="Consolas" w:cs="Times New Roman"/>
+          <w:color w:val="000000"/>
+          <w:sz w:val="18"/>
+          <w:szCs w:val="18"/>
+          <w:bdr w:val="none" w:sz="0" w:space="0" w:color="auto" w:frame="1"/>
+        </w:rPr>
+        <w:t> test1  </w:t>
+      </w:r>
+    </w:p>
+    <w:p>
+      <w:pPr>
+        <w:numPr>
+          <w:ilvl w:val="0"/>
+          <w:numId w:val="12"/>
+        </w:numPr>
+        <w:pBdr>
+          <w:left w:val="single" w:sz="18" w:space="0" w:color="6CE26C"/>
+        </w:pBdr>
+        <w:shd w:val="clear" w:color="auto" w:fill="F8F8F8"/>
+        <w:spacing w:beforeAutospacing="1" w:afterAutospacing="1" w:line="210" w:lineRule="atLeast"/>
+        <w:rPr>
+          <w:rFonts w:ascii="Consolas" w:eastAsia="Times New Roman" w:hAnsi="Consolas" w:cs="Times New Roman"/>
+          <w:color w:val="5C5C5C"/>
+          <w:sz w:val="18"/>
+          <w:szCs w:val="18"/>
+        </w:rPr>
+      </w:pPr>
+      <w:r>
+        <w:rPr>
+          <w:rFonts w:ascii="Consolas" w:eastAsia="Times New Roman" w:hAnsi="Consolas" w:cs="Times New Roman"/>
+          <w:color w:val="000000"/>
+          <w:sz w:val="18"/>
+          <w:szCs w:val="18"/>
+          <w:bdr w:val="none" w:sz="0" w:space="0" w:color="auto" w:frame="1"/>
+        </w:rPr>
+        <w:t>Process test1 killed!  </w:t>
+      </w:r>
+    </w:p>
+    <w:p>
+      <w:pPr>
+        <w:numPr>
+          <w:ilvl w:val="0"/>
+          <w:numId w:val="12"/>
+        </w:numPr>
+        <w:pBdr>
+          <w:left w:val="single" w:sz="18" w:space="0" w:color="6CE26C"/>
+        </w:pBdr>
+        <w:shd w:val="clear" w:color="auto" w:fill="FFFFFF"/>
+        <w:spacing w:beforeAutospacing="1" w:afterAutospacing="1" w:line="210" w:lineRule="atLeast"/>
+        <w:rPr>
+          <w:rFonts w:ascii="Consolas" w:eastAsia="Times New Roman" w:hAnsi="Consolas" w:cs="Times New Roman"/>
+          <w:color w:val="5C5C5C"/>
+          <w:sz w:val="18"/>
+          <w:szCs w:val="18"/>
+        </w:rPr>
+      </w:pPr>
       <w:r>
         <w:rPr>
           <w:rFonts w:ascii="Consolas" w:eastAsia="Times New Roman" w:hAnsi="Consolas" w:cs="Times New Roman"/>
@@ -6739,6 +7047,57 @@
         </w:rPr>
         <w:t>[</w:t>
       </w:r>
+      <w:proofErr w:type="gramStart"/>
+      <w:r>
+        <w:rPr>
+          <w:rFonts w:ascii="Consolas" w:eastAsia="Times New Roman" w:hAnsi="Consolas" w:cs="Times New Roman"/>
+          <w:color w:val="000000"/>
+          <w:sz w:val="18"/>
+          <w:szCs w:val="18"/>
+          <w:bdr w:val="none" w:sz="0" w:space="0" w:color="auto" w:frame="1"/>
+        </w:rPr>
+        <w:t>1]+</w:t>
+      </w:r>
+      <w:proofErr w:type="gramEnd"/>
+      <w:r>
+        <w:rPr>
+          <w:rFonts w:ascii="Consolas" w:eastAsia="Times New Roman" w:hAnsi="Consolas" w:cs="Times New Roman"/>
+          <w:color w:val="000000"/>
+          <w:sz w:val="18"/>
+          <w:szCs w:val="18"/>
+          <w:bdr w:val="none" w:sz="0" w:space="0" w:color="auto" w:frame="1"/>
+        </w:rPr>
+        <w:t>  Terminated: 15          ./test1  </w:t>
+      </w:r>
+    </w:p>
+    <w:p>
+      <w:pPr>
+        <w:numPr>
+          <w:ilvl w:val="0"/>
+          <w:numId w:val="12"/>
+        </w:numPr>
+        <w:pBdr>
+          <w:left w:val="single" w:sz="18" w:space="0" w:color="6CE26C"/>
+        </w:pBdr>
+        <w:shd w:val="clear" w:color="auto" w:fill="F8F8F8"/>
+        <w:spacing w:beforeAutospacing="1" w:afterAutospacing="1" w:line="210" w:lineRule="atLeast"/>
+        <w:rPr>
+          <w:rFonts w:ascii="Consolas" w:eastAsia="Times New Roman" w:hAnsi="Consolas" w:cs="Times New Roman"/>
+          <w:color w:val="5C5C5C"/>
+          <w:sz w:val="18"/>
+          <w:szCs w:val="18"/>
+        </w:rPr>
+      </w:pPr>
+      <w:r>
+        <w:rPr>
+          <w:rFonts w:ascii="Consolas" w:eastAsia="Times New Roman" w:hAnsi="Consolas" w:cs="Times New Roman"/>
+          <w:color w:val="000000"/>
+          <w:sz w:val="18"/>
+          <w:szCs w:val="18"/>
+          <w:bdr w:val="none" w:sz="0" w:space="0" w:color="auto" w:frame="1"/>
+        </w:rPr>
+        <w:t>bash-3.2$ </w:t>
+      </w:r>
       <w:proofErr w:type="spellStart"/>
       <w:r>
         <w:rPr>
@@ -6748,7 +7107,7 @@
           <w:szCs w:val="18"/>
           <w:bdr w:val="none" w:sz="0" w:space="0" w:color="auto" w:frame="1"/>
         </w:rPr>
-        <w:t>Kls</w:t>
+        <w:t>ps</w:t>
       </w:r>
       <w:proofErr w:type="spellEnd"/>
       <w:r>
@@ -6788,67 +7147,7 @@
           <w:szCs w:val="18"/>
           <w:bdr w:val="none" w:sz="0" w:space="0" w:color="auto" w:frame="1"/>
         </w:rPr>
-        <w:t>2a.cpp      3b          </w:t>
-      </w:r>
-      <w:r>
-        <w:rPr>
-          <w:rFonts w:ascii="Consolas" w:eastAsia="Times New Roman" w:hAnsi="Consolas" w:cs="Times New Roman"/>
-          <w:color w:val="000000"/>
-          <w:sz w:val="18"/>
-          <w:szCs w:val="18"/>
-          <w:bdr w:val="none" w:sz="0" w:space="0" w:color="auto" w:frame="1"/>
-        </w:rPr>
-        <w:t>[31mtest1</w:t>
-      </w:r>
-      <w:r>
-        <w:rPr>
-          <w:rFonts w:ascii="Consolas" w:eastAsia="Times New Roman" w:hAnsi="Consolas" w:cs="Times New Roman"/>
-          <w:color w:val="000000"/>
-          <w:sz w:val="18"/>
-          <w:szCs w:val="18"/>
-          <w:bdr w:val="none" w:sz="0" w:space="0" w:color="auto" w:frame="1"/>
-        </w:rPr>
-        <w:t>[39;49m</w:t>
-      </w:r>
-      <w:r>
-        <w:rPr>
-          <w:rFonts w:ascii="Consolas" w:eastAsia="Times New Roman" w:hAnsi="Consolas" w:cs="Times New Roman"/>
-          <w:color w:val="000000"/>
-          <w:sz w:val="18"/>
-          <w:szCs w:val="18"/>
-          <w:bdr w:val="none" w:sz="0" w:space="0" w:color="auto" w:frame="1"/>
-        </w:rPr>
-        <w:t>[0m       </w:t>
-      </w:r>
-      <w:r>
-        <w:rPr>
-          <w:rFonts w:ascii="Consolas" w:eastAsia="Times New Roman" w:hAnsi="Consolas" w:cs="Times New Roman"/>
-          <w:color w:val="000000"/>
-          <w:sz w:val="18"/>
-          <w:szCs w:val="18"/>
-          <w:bdr w:val="none" w:sz="0" w:space="0" w:color="auto" w:frame="1"/>
-        </w:rPr>
-        <w:t>[31mtestProcess</w:t>
-      </w:r>
-      <w:r>
-        <w:rPr>
-          <w:rFonts w:ascii="Consolas" w:eastAsia="Times New Roman" w:hAnsi="Consolas" w:cs="Times New Roman"/>
-          <w:color w:val="000000"/>
-          <w:sz w:val="18"/>
-          <w:szCs w:val="18"/>
-          <w:bdr w:val="none" w:sz="0" w:space="0" w:color="auto" w:frame="1"/>
-        </w:rPr>
-        <w:t>[39;49m</w:t>
-      </w:r>
-      <w:r>
-        <w:rPr>
-          <w:rFonts w:ascii="Consolas" w:eastAsia="Times New Roman" w:hAnsi="Consolas" w:cs="Times New Roman"/>
-          <w:color w:val="000000"/>
-          <w:sz w:val="18"/>
-          <w:szCs w:val="18"/>
-          <w:bdr w:val="none" w:sz="0" w:space="0" w:color="auto" w:frame="1"/>
-        </w:rPr>
-        <w:t>[0m  </w:t>
+        <w:t>  PID TTY           TIME CMD  </w:t>
       </w:r>
     </w:p>
     <w:p>
@@ -6877,37 +7176,7 @@
           <w:szCs w:val="18"/>
           <w:bdr w:val="none" w:sz="0" w:space="0" w:color="auto" w:frame="1"/>
         </w:rPr>
-        <w:t>2b.cpp      </w:t>
-      </w:r>
-      <w:r>
-        <w:rPr>
-          <w:rFonts w:ascii="Consolas" w:eastAsia="Times New Roman" w:hAnsi="Consolas" w:cs="Times New Roman"/>
-          <w:color w:val="000000"/>
-          <w:sz w:val="18"/>
-          <w:szCs w:val="18"/>
-          <w:bdr w:val="none" w:sz="0" w:space="0" w:color="auto" w:frame="1"/>
-        </w:rPr>
-        <w:t>[31ma.out</w:t>
-      </w:r>
-      <w:r>
-        <w:rPr>
-          <w:rFonts w:ascii="Consolas" w:eastAsia="Times New Roman" w:hAnsi="Consolas" w:cs="Times New Roman"/>
-          <w:color w:val="000000"/>
-          <w:sz w:val="18"/>
-          <w:szCs w:val="18"/>
-          <w:bdr w:val="none" w:sz="0" w:space="0" w:color="auto" w:frame="1"/>
-        </w:rPr>
-        <w:t>[39;49m</w:t>
-      </w:r>
-      <w:r>
-        <w:rPr>
-          <w:rFonts w:ascii="Consolas" w:eastAsia="Times New Roman" w:hAnsi="Consolas" w:cs="Times New Roman"/>
-          <w:color w:val="000000"/>
-          <w:sz w:val="18"/>
-          <w:szCs w:val="18"/>
-          <w:bdr w:val="none" w:sz="0" w:space="0" w:color="auto" w:frame="1"/>
-        </w:rPr>
-        <w:t>[0m       test1.cpp  </w:t>
+        <w:t> 1428 ttys000    0:00.57 -bash  </w:t>
       </w:r>
     </w:p>
     <w:p>
@@ -6936,29 +7205,7 @@
           <w:szCs w:val="18"/>
           <w:bdr w:val="none" w:sz="0" w:space="0" w:color="auto" w:frame="1"/>
         </w:rPr>
-        <w:t>bash-3.2</w:t>
-      </w:r>
-      <w:proofErr w:type="gramStart"/>
-      <w:r>
-        <w:rPr>
-          <w:rFonts w:ascii="Consolas" w:eastAsia="Times New Roman" w:hAnsi="Consolas" w:cs="Times New Roman"/>
-          <w:color w:val="000000"/>
-          <w:sz w:val="18"/>
-          <w:szCs w:val="18"/>
-          <w:bdr w:val="none" w:sz="0" w:space="0" w:color="auto" w:frame="1"/>
-        </w:rPr>
-        <w:t>$ .</w:t>
-      </w:r>
-      <w:proofErr w:type="gramEnd"/>
-      <w:r>
-        <w:rPr>
-          <w:rFonts w:ascii="Consolas" w:eastAsia="Times New Roman" w:hAnsi="Consolas" w:cs="Times New Roman"/>
-          <w:color w:val="000000"/>
-          <w:sz w:val="18"/>
-          <w:szCs w:val="18"/>
-          <w:bdr w:val="none" w:sz="0" w:space="0" w:color="auto" w:frame="1"/>
-        </w:rPr>
-        <w:t>/test1 &amp;  </w:t>
+        <w:t> 2324 ttys000    0:00.01 script 3b  </w:t>
       </w:r>
     </w:p>
     <w:p>
@@ -6987,7 +7234,29 @@
           <w:szCs w:val="18"/>
           <w:bdr w:val="none" w:sz="0" w:space="0" w:color="auto" w:frame="1"/>
         </w:rPr>
-        <w:t>[1] 2327  </w:t>
+        <w:t> 2325 ttys001    0:00.01 /bin/bash -</w:t>
+      </w:r>
+      <w:proofErr w:type="spellStart"/>
+      <w:r>
+        <w:rPr>
+          <w:rFonts w:ascii="Consolas" w:eastAsia="Times New Roman" w:hAnsi="Consolas" w:cs="Times New Roman"/>
+          <w:color w:val="000000"/>
+          <w:sz w:val="18"/>
+          <w:szCs w:val="18"/>
+          <w:bdr w:val="none" w:sz="0" w:space="0" w:color="auto" w:frame="1"/>
+        </w:rPr>
+        <w:t>i</w:t>
+      </w:r>
+      <w:proofErr w:type="spellEnd"/>
+      <w:r>
+        <w:rPr>
+          <w:rFonts w:ascii="Consolas" w:eastAsia="Times New Roman" w:hAnsi="Consolas" w:cs="Times New Roman"/>
+          <w:color w:val="000000"/>
+          <w:sz w:val="18"/>
+          <w:szCs w:val="18"/>
+          <w:bdr w:val="none" w:sz="0" w:space="0" w:color="auto" w:frame="1"/>
+        </w:rPr>
+        <w:t>  </w:t>
       </w:r>
     </w:p>
     <w:p>
@@ -7016,29 +7285,7 @@
           <w:szCs w:val="18"/>
           <w:bdr w:val="none" w:sz="0" w:space="0" w:color="auto" w:frame="1"/>
         </w:rPr>
-        <w:t>bash-3.2</w:t>
-      </w:r>
-      <w:proofErr w:type="gramStart"/>
-      <w:r>
-        <w:rPr>
-          <w:rFonts w:ascii="Consolas" w:eastAsia="Times New Roman" w:hAnsi="Consolas" w:cs="Times New Roman"/>
-          <w:color w:val="000000"/>
-          <w:sz w:val="18"/>
-          <w:szCs w:val="18"/>
-          <w:bdr w:val="none" w:sz="0" w:space="0" w:color="auto" w:frame="1"/>
-        </w:rPr>
-        <w:t>$ .</w:t>
-      </w:r>
-      <w:proofErr w:type="gramEnd"/>
-      <w:r>
-        <w:rPr>
-          <w:rFonts w:ascii="Consolas" w:eastAsia="Times New Roman" w:hAnsi="Consolas" w:cs="Times New Roman"/>
-          <w:color w:val="000000"/>
-          <w:sz w:val="18"/>
-          <w:szCs w:val="18"/>
-          <w:bdr w:val="none" w:sz="0" w:space="0" w:color="auto" w:frame="1"/>
-        </w:rPr>
-        <w:t>/</w:t>
+        <w:t>bash-3.2$ ps./</w:t>
       </w:r>
       <w:proofErr w:type="spellStart"/>
       <w:r>
@@ -7089,27 +7336,20 @@
           <w:szCs w:val="18"/>
           <w:bdr w:val="none" w:sz="0" w:space="0" w:color="auto" w:frame="1"/>
         </w:rPr>
-        <w:t>Process test1 killed!  </w:t>
-      </w:r>
-    </w:p>
-    <w:p>
-      <w:pPr>
-        <w:numPr>
-          <w:ilvl w:val="0"/>
-          <w:numId w:val="12"/>
-        </w:numPr>
-        <w:pBdr>
-          <w:left w:val="single" w:sz="18" w:space="0" w:color="6CE26C"/>
-        </w:pBdr>
-        <w:shd w:val="clear" w:color="auto" w:fill="FFFFFF"/>
-        <w:spacing w:beforeAutospacing="1" w:afterAutospacing="1" w:line="210" w:lineRule="atLeast"/>
-        <w:rPr>
-          <w:rFonts w:ascii="Consolas" w:eastAsia="Times New Roman" w:hAnsi="Consolas" w:cs="Times New Roman"/>
-          <w:color w:val="5C5C5C"/>
-          <w:sz w:val="18"/>
-          <w:szCs w:val="18"/>
-        </w:rPr>
-      </w:pPr>
+        <w:t>[C[</w:t>
+      </w:r>
+      <w:proofErr w:type="spellStart"/>
+      <w:r>
+        <w:rPr>
+          <w:rFonts w:ascii="Consolas" w:eastAsia="Times New Roman" w:hAnsi="Consolas" w:cs="Times New Roman"/>
+          <w:color w:val="000000"/>
+          <w:sz w:val="18"/>
+          <w:szCs w:val="18"/>
+          <w:bdr w:val="none" w:sz="0" w:space="0" w:color="auto" w:frame="1"/>
+        </w:rPr>
+        <w:t>C</w:t>
+      </w:r>
+      <w:proofErr w:type="spellEnd"/>
       <w:r>
         <w:rPr>
           <w:rFonts w:ascii="Consolas" w:eastAsia="Times New Roman" w:hAnsi="Consolas" w:cs="Times New Roman"/>
@@ -7120,57 +7360,6 @@
         </w:rPr>
         <w:t>[</w:t>
       </w:r>
-      <w:proofErr w:type="gramStart"/>
-      <w:r>
-        <w:rPr>
-          <w:rFonts w:ascii="Consolas" w:eastAsia="Times New Roman" w:hAnsi="Consolas" w:cs="Times New Roman"/>
-          <w:color w:val="000000"/>
-          <w:sz w:val="18"/>
-          <w:szCs w:val="18"/>
-          <w:bdr w:val="none" w:sz="0" w:space="0" w:color="auto" w:frame="1"/>
-        </w:rPr>
-        <w:t>1]+</w:t>
-      </w:r>
-      <w:proofErr w:type="gramEnd"/>
-      <w:r>
-        <w:rPr>
-          <w:rFonts w:ascii="Consolas" w:eastAsia="Times New Roman" w:hAnsi="Consolas" w:cs="Times New Roman"/>
-          <w:color w:val="000000"/>
-          <w:sz w:val="18"/>
-          <w:szCs w:val="18"/>
-          <w:bdr w:val="none" w:sz="0" w:space="0" w:color="auto" w:frame="1"/>
-        </w:rPr>
-        <w:t>  Terminated: 15          ./test1  </w:t>
-      </w:r>
-    </w:p>
-    <w:p>
-      <w:pPr>
-        <w:numPr>
-          <w:ilvl w:val="0"/>
-          <w:numId w:val="12"/>
-        </w:numPr>
-        <w:pBdr>
-          <w:left w:val="single" w:sz="18" w:space="0" w:color="6CE26C"/>
-        </w:pBdr>
-        <w:shd w:val="clear" w:color="auto" w:fill="F8F8F8"/>
-        <w:spacing w:beforeAutospacing="1" w:afterAutospacing="1" w:line="210" w:lineRule="atLeast"/>
-        <w:rPr>
-          <w:rFonts w:ascii="Consolas" w:eastAsia="Times New Roman" w:hAnsi="Consolas" w:cs="Times New Roman"/>
-          <w:color w:val="5C5C5C"/>
-          <w:sz w:val="18"/>
-          <w:szCs w:val="18"/>
-        </w:rPr>
-      </w:pPr>
-      <w:r>
-        <w:rPr>
-          <w:rFonts w:ascii="Consolas" w:eastAsia="Times New Roman" w:hAnsi="Consolas" w:cs="Times New Roman"/>
-          <w:color w:val="000000"/>
-          <w:sz w:val="18"/>
-          <w:szCs w:val="18"/>
-          <w:bdr w:val="none" w:sz="0" w:space="0" w:color="auto" w:frame="1"/>
-        </w:rPr>
-        <w:t>bash-3.2$ </w:t>
-      </w:r>
       <w:proofErr w:type="spellStart"/>
       <w:r>
         <w:rPr>
@@ -7180,7 +7369,7 @@
           <w:szCs w:val="18"/>
           <w:bdr w:val="none" w:sz="0" w:space="0" w:color="auto" w:frame="1"/>
         </w:rPr>
-        <w:t>ps</w:t>
+        <w:t>C</w:t>
       </w:r>
       <w:proofErr w:type="spellEnd"/>
       <w:r>
@@ -7191,123 +7380,7 @@
           <w:szCs w:val="18"/>
           <w:bdr w:val="none" w:sz="0" w:space="0" w:color="auto" w:frame="1"/>
         </w:rPr>
-        <w:t>  </w:t>
-      </w:r>
-    </w:p>
-    <w:p>
-      <w:pPr>
-        <w:numPr>
-          <w:ilvl w:val="0"/>
-          <w:numId w:val="12"/>
-        </w:numPr>
-        <w:pBdr>
-          <w:left w:val="single" w:sz="18" w:space="0" w:color="6CE26C"/>
-        </w:pBdr>
-        <w:shd w:val="clear" w:color="auto" w:fill="FFFFFF"/>
-        <w:spacing w:beforeAutospacing="1" w:afterAutospacing="1" w:line="210" w:lineRule="atLeast"/>
-        <w:rPr>
-          <w:rFonts w:ascii="Consolas" w:eastAsia="Times New Roman" w:hAnsi="Consolas" w:cs="Times New Roman"/>
-          <w:color w:val="5C5C5C"/>
-          <w:sz w:val="18"/>
-          <w:szCs w:val="18"/>
-        </w:rPr>
-      </w:pPr>
-      <w:r>
-        <w:rPr>
-          <w:rFonts w:ascii="Consolas" w:eastAsia="Times New Roman" w:hAnsi="Consolas" w:cs="Times New Roman"/>
-          <w:color w:val="000000"/>
-          <w:sz w:val="18"/>
-          <w:szCs w:val="18"/>
-          <w:bdr w:val="none" w:sz="0" w:space="0" w:color="auto" w:frame="1"/>
-        </w:rPr>
-        <w:t>  PID TTY           TIME CMD  </w:t>
-      </w:r>
-    </w:p>
-    <w:p>
-      <w:pPr>
-        <w:numPr>
-          <w:ilvl w:val="0"/>
-          <w:numId w:val="12"/>
-        </w:numPr>
-        <w:pBdr>
-          <w:left w:val="single" w:sz="18" w:space="0" w:color="6CE26C"/>
-        </w:pBdr>
-        <w:shd w:val="clear" w:color="auto" w:fill="F8F8F8"/>
-        <w:spacing w:beforeAutospacing="1" w:afterAutospacing="1" w:line="210" w:lineRule="atLeast"/>
-        <w:rPr>
-          <w:rFonts w:ascii="Consolas" w:eastAsia="Times New Roman" w:hAnsi="Consolas" w:cs="Times New Roman"/>
-          <w:color w:val="5C5C5C"/>
-          <w:sz w:val="18"/>
-          <w:szCs w:val="18"/>
-        </w:rPr>
-      </w:pPr>
-      <w:r>
-        <w:rPr>
-          <w:rFonts w:ascii="Consolas" w:eastAsia="Times New Roman" w:hAnsi="Consolas" w:cs="Times New Roman"/>
-          <w:color w:val="000000"/>
-          <w:sz w:val="18"/>
-          <w:szCs w:val="18"/>
-          <w:bdr w:val="none" w:sz="0" w:space="0" w:color="auto" w:frame="1"/>
-        </w:rPr>
-        <w:t> 1428 ttys000    0:00.57 -bash  </w:t>
-      </w:r>
-    </w:p>
-    <w:p>
-      <w:pPr>
-        <w:numPr>
-          <w:ilvl w:val="0"/>
-          <w:numId w:val="12"/>
-        </w:numPr>
-        <w:pBdr>
-          <w:left w:val="single" w:sz="18" w:space="0" w:color="6CE26C"/>
-        </w:pBdr>
-        <w:shd w:val="clear" w:color="auto" w:fill="FFFFFF"/>
-        <w:spacing w:beforeAutospacing="1" w:afterAutospacing="1" w:line="210" w:lineRule="atLeast"/>
-        <w:rPr>
-          <w:rFonts w:ascii="Consolas" w:eastAsia="Times New Roman" w:hAnsi="Consolas" w:cs="Times New Roman"/>
-          <w:color w:val="5C5C5C"/>
-          <w:sz w:val="18"/>
-          <w:szCs w:val="18"/>
-        </w:rPr>
-      </w:pPr>
-      <w:r>
-        <w:rPr>
-          <w:rFonts w:ascii="Consolas" w:eastAsia="Times New Roman" w:hAnsi="Consolas" w:cs="Times New Roman"/>
-          <w:color w:val="000000"/>
-          <w:sz w:val="18"/>
-          <w:szCs w:val="18"/>
-          <w:bdr w:val="none" w:sz="0" w:space="0" w:color="auto" w:frame="1"/>
-        </w:rPr>
-        <w:t> 2324 ttys000    0:00.01 script 3b  </w:t>
-      </w:r>
-    </w:p>
-    <w:p>
-      <w:pPr>
-        <w:numPr>
-          <w:ilvl w:val="0"/>
-          <w:numId w:val="12"/>
-        </w:numPr>
-        <w:pBdr>
-          <w:left w:val="single" w:sz="18" w:space="0" w:color="6CE26C"/>
-        </w:pBdr>
-        <w:shd w:val="clear" w:color="auto" w:fill="F8F8F8"/>
-        <w:spacing w:beforeAutospacing="1" w:afterAutospacing="1" w:line="210" w:lineRule="atLeast"/>
-        <w:rPr>
-          <w:rFonts w:ascii="Consolas" w:eastAsia="Times New Roman" w:hAnsi="Consolas" w:cs="Times New Roman"/>
-          <w:color w:val="5C5C5C"/>
-          <w:sz w:val="18"/>
-          <w:szCs w:val="18"/>
-        </w:rPr>
-      </w:pPr>
-      <w:r>
-        <w:rPr>
-          <w:rFonts w:ascii="Consolas" w:eastAsia="Times New Roman" w:hAnsi="Consolas" w:cs="Times New Roman"/>
-          <w:color w:val="000000"/>
-          <w:sz w:val="18"/>
-          <w:szCs w:val="18"/>
-          <w:bdr w:val="none" w:sz="0" w:space="0" w:color="auto" w:frame="1"/>
-        </w:rPr>
-        <w:t> 2325 ttys001    0:00.01 /bin/bash -</w:t>
+        <w:t>[</w:t>
       </w:r>
       <w:proofErr w:type="spellStart"/>
       <w:r>
@@ -7318,7 +7391,7 @@
           <w:szCs w:val="18"/>
           <w:bdr w:val="none" w:sz="0" w:space="0" w:color="auto" w:frame="1"/>
         </w:rPr>
-        <w:t>i</w:t>
+        <w:t>C</w:t>
       </w:r>
       <w:proofErr w:type="spellEnd"/>
       <w:r>
@@ -7329,36 +7402,7 @@
           <w:szCs w:val="18"/>
           <w:bdr w:val="none" w:sz="0" w:space="0" w:color="auto" w:frame="1"/>
         </w:rPr>
-        <w:t>  </w:t>
-      </w:r>
-    </w:p>
-    <w:p>
-      <w:pPr>
-        <w:numPr>
-          <w:ilvl w:val="0"/>
-          <w:numId w:val="12"/>
-        </w:numPr>
-        <w:pBdr>
-          <w:left w:val="single" w:sz="18" w:space="0" w:color="6CE26C"/>
-        </w:pBdr>
-        <w:shd w:val="clear" w:color="auto" w:fill="FFFFFF"/>
-        <w:spacing w:beforeAutospacing="1" w:afterAutospacing="1" w:line="210" w:lineRule="atLeast"/>
-        <w:rPr>
-          <w:rFonts w:ascii="Consolas" w:eastAsia="Times New Roman" w:hAnsi="Consolas" w:cs="Times New Roman"/>
-          <w:color w:val="5C5C5C"/>
-          <w:sz w:val="18"/>
-          <w:szCs w:val="18"/>
-        </w:rPr>
-      </w:pPr>
-      <w:r>
-        <w:rPr>
-          <w:rFonts w:ascii="Consolas" w:eastAsia="Times New Roman" w:hAnsi="Consolas" w:cs="Times New Roman"/>
-          <w:color w:val="000000"/>
-          <w:sz w:val="18"/>
-          <w:szCs w:val="18"/>
-          <w:bdr w:val="none" w:sz="0" w:space="0" w:color="auto" w:frame="1"/>
-        </w:rPr>
-        <w:t>bash-3.2$ </w:t>
+        <w:t>[</w:t>
       </w:r>
       <w:proofErr w:type="spellStart"/>
       <w:r>
@@ -7369,7 +7413,7 @@
           <w:szCs w:val="18"/>
           <w:bdr w:val="none" w:sz="0" w:space="0" w:color="auto" w:frame="1"/>
         </w:rPr>
-        <w:t>ps</w:t>
+        <w:t>C</w:t>
       </w:r>
       <w:proofErr w:type="spellEnd"/>
       <w:r>
@@ -7380,17 +7424,7 @@
           <w:szCs w:val="18"/>
           <w:bdr w:val="none" w:sz="0" w:space="0" w:color="auto" w:frame="1"/>
         </w:rPr>
-        <w:t/>
-      </w:r>
-      <w:r>
-        <w:rPr>
-          <w:rFonts w:ascii="Consolas" w:eastAsia="Times New Roman" w:hAnsi="Consolas" w:cs="Times New Roman"/>
-          <w:color w:val="000000"/>
-          <w:sz w:val="18"/>
-          <w:szCs w:val="18"/>
-          <w:bdr w:val="none" w:sz="0" w:space="0" w:color="auto" w:frame="1"/>
-        </w:rPr>
-        <w:t>./</w:t>
+        <w:t>[</w:t>
       </w:r>
       <w:proofErr w:type="spellStart"/>
       <w:r>
@@ -7401,7 +7435,7 @@
           <w:szCs w:val="18"/>
           <w:bdr w:val="none" w:sz="0" w:space="0" w:color="auto" w:frame="1"/>
         </w:rPr>
-        <w:t>testProcess</w:t>
+        <w:t>C</w:t>
       </w:r>
       <w:proofErr w:type="spellEnd"/>
       <w:r>
@@ -7412,45 +7446,6 @@
           <w:szCs w:val="18"/>
           <w:bdr w:val="none" w:sz="0" w:space="0" w:color="auto" w:frame="1"/>
         </w:rPr>
-        <w:t> test1  </w:t>
-      </w:r>
-    </w:p>
-    <w:p>
-      <w:pPr>
-        <w:numPr>
-          <w:ilvl w:val="0"/>
-          <w:numId w:val="12"/>
-        </w:numPr>
-        <w:pBdr>
-          <w:left w:val="single" w:sz="18" w:space="0" w:color="6CE26C"/>
-        </w:pBdr>
-        <w:shd w:val="clear" w:color="auto" w:fill="F8F8F8"/>
-        <w:spacing w:beforeAutospacing="1" w:afterAutospacing="1" w:line="210" w:lineRule="atLeast"/>
-        <w:rPr>
-          <w:rFonts w:ascii="Consolas" w:eastAsia="Times New Roman" w:hAnsi="Consolas" w:cs="Times New Roman"/>
-          <w:color w:val="5C5C5C"/>
-          <w:sz w:val="18"/>
-          <w:szCs w:val="18"/>
-        </w:rPr>
-      </w:pPr>
-      <w:r>
-        <w:rPr>
-          <w:rFonts w:ascii="Consolas" w:eastAsia="Times New Roman" w:hAnsi="Consolas" w:cs="Times New Roman"/>
-          <w:color w:val="000000"/>
-          <w:sz w:val="18"/>
-          <w:szCs w:val="18"/>
-          <w:bdr w:val="none" w:sz="0" w:space="0" w:color="auto" w:frame="1"/>
-        </w:rPr>
-        <w:t>[C</w:t>
-      </w:r>
-      <w:r>
-        <w:rPr>
-          <w:rFonts w:ascii="Consolas" w:eastAsia="Times New Roman" w:hAnsi="Consolas" w:cs="Times New Roman"/>
-          <w:color w:val="000000"/>
-          <w:sz w:val="18"/>
-          <w:szCs w:val="18"/>
-          <w:bdr w:val="none" w:sz="0" w:space="0" w:color="auto" w:frame="1"/>
-        </w:rPr>
         <w:t>[</w:t>
       </w:r>
       <w:proofErr w:type="spellStart"/>
@@ -7517,147 +7512,7 @@
           <w:szCs w:val="18"/>
           <w:bdr w:val="none" w:sz="0" w:space="0" w:color="auto" w:frame="1"/>
         </w:rPr>
-        <w:t>[</w:t>
-      </w:r>
-      <w:proofErr w:type="spellStart"/>
-      <w:r>
-        <w:rPr>
-          <w:rFonts w:ascii="Consolas" w:eastAsia="Times New Roman" w:hAnsi="Consolas" w:cs="Times New Roman"/>
-          <w:color w:val="000000"/>
-          <w:sz w:val="18"/>
-          <w:szCs w:val="18"/>
-          <w:bdr w:val="none" w:sz="0" w:space="0" w:color="auto" w:frame="1"/>
-        </w:rPr>
-        <w:t>C</w:t>
-      </w:r>
-      <w:proofErr w:type="spellEnd"/>
-      <w:r>
-        <w:rPr>
-          <w:rFonts w:ascii="Consolas" w:eastAsia="Times New Roman" w:hAnsi="Consolas" w:cs="Times New Roman"/>
-          <w:color w:val="000000"/>
-          <w:sz w:val="18"/>
-          <w:szCs w:val="18"/>
-          <w:bdr w:val="none" w:sz="0" w:space="0" w:color="auto" w:frame="1"/>
-        </w:rPr>
-        <w:t>[</w:t>
-      </w:r>
-      <w:proofErr w:type="spellStart"/>
-      <w:r>
-        <w:rPr>
-          <w:rFonts w:ascii="Consolas" w:eastAsia="Times New Roman" w:hAnsi="Consolas" w:cs="Times New Roman"/>
-          <w:color w:val="000000"/>
-          <w:sz w:val="18"/>
-          <w:szCs w:val="18"/>
-          <w:bdr w:val="none" w:sz="0" w:space="0" w:color="auto" w:frame="1"/>
-        </w:rPr>
-        <w:t>C</w:t>
-      </w:r>
-      <w:proofErr w:type="spellEnd"/>
-      <w:r>
-        <w:rPr>
-          <w:rFonts w:ascii="Consolas" w:eastAsia="Times New Roman" w:hAnsi="Consolas" w:cs="Times New Roman"/>
-          <w:color w:val="000000"/>
-          <w:sz w:val="18"/>
-          <w:szCs w:val="18"/>
-          <w:bdr w:val="none" w:sz="0" w:space="0" w:color="auto" w:frame="1"/>
-        </w:rPr>
-        <w:t>[</w:t>
-      </w:r>
-      <w:proofErr w:type="spellStart"/>
-      <w:r>
-        <w:rPr>
-          <w:rFonts w:ascii="Consolas" w:eastAsia="Times New Roman" w:hAnsi="Consolas" w:cs="Times New Roman"/>
-          <w:color w:val="000000"/>
-          <w:sz w:val="18"/>
-          <w:szCs w:val="18"/>
-          <w:bdr w:val="none" w:sz="0" w:space="0" w:color="auto" w:frame="1"/>
-        </w:rPr>
-        <w:t>C</w:t>
-      </w:r>
-      <w:proofErr w:type="spellEnd"/>
-      <w:r>
-        <w:rPr>
-          <w:rFonts w:ascii="Consolas" w:eastAsia="Times New Roman" w:hAnsi="Consolas" w:cs="Times New Roman"/>
-          <w:color w:val="000000"/>
-          <w:sz w:val="18"/>
-          <w:szCs w:val="18"/>
-          <w:bdr w:val="none" w:sz="0" w:space="0" w:color="auto" w:frame="1"/>
-        </w:rPr>
-        <w:t>[</w:t>
-      </w:r>
-      <w:proofErr w:type="spellStart"/>
-      <w:r>
-        <w:rPr>
-          <w:rFonts w:ascii="Consolas" w:eastAsia="Times New Roman" w:hAnsi="Consolas" w:cs="Times New Roman"/>
-          <w:color w:val="000000"/>
-          <w:sz w:val="18"/>
-          <w:szCs w:val="18"/>
-          <w:bdr w:val="none" w:sz="0" w:space="0" w:color="auto" w:frame="1"/>
-        </w:rPr>
-        <w:t>C</w:t>
-      </w:r>
-      <w:proofErr w:type="spellEnd"/>
-      <w:r>
-        <w:rPr>
-          <w:rFonts w:ascii="Consolas" w:eastAsia="Times New Roman" w:hAnsi="Consolas" w:cs="Times New Roman"/>
-          <w:color w:val="000000"/>
-          <w:sz w:val="18"/>
-          <w:szCs w:val="18"/>
-          <w:bdr w:val="none" w:sz="0" w:space="0" w:color="auto" w:frame="1"/>
-        </w:rPr>
-        <w:t>[</w:t>
-      </w:r>
-      <w:proofErr w:type="spellStart"/>
-      <w:r>
-        <w:rPr>
-          <w:rFonts w:ascii="Consolas" w:eastAsia="Times New Roman" w:hAnsi="Consolas" w:cs="Times New Roman"/>
-          <w:color w:val="000000"/>
-          <w:sz w:val="18"/>
-          <w:szCs w:val="18"/>
-          <w:bdr w:val="none" w:sz="0" w:space="0" w:color="auto" w:frame="1"/>
-        </w:rPr>
-        <w:t>C</w:t>
-      </w:r>
-      <w:proofErr w:type="spellEnd"/>
-      <w:r>
-        <w:rPr>
-          <w:rFonts w:ascii="Consolas" w:eastAsia="Times New Roman" w:hAnsi="Consolas" w:cs="Times New Roman"/>
-          <w:color w:val="000000"/>
-          <w:sz w:val="18"/>
-          <w:szCs w:val="18"/>
-          <w:bdr w:val="none" w:sz="0" w:space="0" w:color="auto" w:frame="1"/>
-        </w:rPr>
-        <w:t>[Cps</w:t>
-      </w:r>
-      <w:r>
-        <w:rPr>
-          <w:rFonts w:ascii="Consolas" w:eastAsia="Times New Roman" w:hAnsi="Consolas" w:cs="Times New Roman"/>
-          <w:color w:val="000000"/>
-          <w:sz w:val="18"/>
-          <w:szCs w:val="18"/>
-          <w:bdr w:val="none" w:sz="0" w:space="0" w:color="auto" w:frame="1"/>
-        </w:rPr>
-        <w:t>[K</w:t>
-      </w:r>
-      <w:r>
-        <w:rPr>
-          <w:rFonts w:ascii="Consolas" w:eastAsia="Times New Roman" w:hAnsi="Consolas" w:cs="Times New Roman"/>
-          <w:color w:val="000000"/>
-          <w:sz w:val="18"/>
-          <w:szCs w:val="18"/>
-          <w:bdr w:val="none" w:sz="0" w:space="0" w:color="auto" w:frame="1"/>
-        </w:rPr>
-        <w:t/>
-      </w:r>
-      <w:r>
-        <w:rPr>
-          <w:rFonts w:ascii="Consolas" w:eastAsia="Times New Roman" w:hAnsi="Consolas" w:cs="Times New Roman"/>
-          <w:color w:val="000000"/>
-          <w:sz w:val="18"/>
-          <w:szCs w:val="18"/>
-          <w:bdr w:val="none" w:sz="0" w:space="0" w:color="auto" w:frame="1"/>
-        </w:rPr>
-        <w:t>./</w:t>
+        <w:t>[Cps[K./</w:t>
       </w:r>
       <w:proofErr w:type="spellStart"/>
       <w:r>
@@ -9785,6 +9640,7 @@
   <w:style w:type="character" w:default="1" w:styleId="DefaultParagraphFont">
     <w:name w:val="Default Paragraph Font"/>
     <w:uiPriority w:val="1"/>
+    <w:semiHidden/>
     <w:unhideWhenUsed/>
   </w:style>
   <w:style w:type="table" w:default="1" w:styleId="TableNormal">

</xml_diff>